<commit_message>
Status and add commands have been added
</commit_message>
<xml_diff>
--- a/Git commands.docx
+++ b/Git commands.docx
@@ -33,19 +33,52 @@
           <w:szCs w:val="24"/>
           <w:lang w:val="cs-CZ"/>
         </w:rPr>
-        <w:t>Creates a new repository in your selected file</w:t>
-      </w:r>
-    </w:p>
-    <w:p>
-      <w:pPr>
-        <w:rPr>
-          <w:sz w:val="24"/>
-          <w:szCs w:val="24"/>
-          <w:lang w:val="cs-CZ"/>
-        </w:rPr>
-      </w:pPr>
-      <w:r>
-        <w:rPr>
+        <w:t>Creates a new</w:t>
+      </w:r>
+      <w:r>
+        <w:rPr>
+          <w:sz w:val="24"/>
+          <w:szCs w:val="24"/>
+          <w:lang w:val="cs-CZ"/>
+        </w:rPr>
+        <w:t xml:space="preserve"> empty</w:t>
+      </w:r>
+      <w:r>
+        <w:rPr>
+          <w:sz w:val="24"/>
+          <w:szCs w:val="24"/>
+          <w:lang w:val="cs-CZ"/>
+        </w:rPr>
+        <w:t xml:space="preserve"> </w:t>
+      </w:r>
+      <w:r>
+        <w:rPr>
+          <w:sz w:val="24"/>
+          <w:szCs w:val="24"/>
+          <w:lang w:val="cs-CZ"/>
+        </w:rPr>
+        <w:t xml:space="preserve">git </w:t>
+      </w:r>
+      <w:r>
+        <w:rPr>
+          <w:sz w:val="24"/>
+          <w:szCs w:val="24"/>
+          <w:lang w:val="cs-CZ"/>
+        </w:rPr>
+        <w:t>repository in your selected file</w:t>
+      </w:r>
+    </w:p>
+    <w:p>
+      <w:pPr>
+        <w:rPr>
+          <w:sz w:val="24"/>
+          <w:szCs w:val="24"/>
+          <w:lang w:val="cs-CZ"/>
+        </w:rPr>
+      </w:pPr>
+      <w:r>
+        <w:rPr>
+          <w:noProof/>
           <w:sz w:val="24"/>
           <w:szCs w:val="24"/>
           <w:lang w:val="cs-CZ"/>
@@ -86,6 +119,334 @@
           </wp:inline>
         </w:drawing>
       </w:r>
+    </w:p>
+    <w:p>
+      <w:pPr>
+        <w:rPr>
+          <w:sz w:val="24"/>
+          <w:szCs w:val="24"/>
+          <w:lang w:val="cs-CZ"/>
+        </w:rPr>
+      </w:pPr>
+      <w:r>
+        <w:rPr>
+          <w:sz w:val="24"/>
+          <w:szCs w:val="24"/>
+          <w:lang w:val="cs-CZ"/>
+        </w:rPr>
+        <w:drawing>
+          <wp:inline distT="0" distB="0" distL="0" distR="0" wp14:anchorId="2A804523" wp14:editId="2CA838F1">
+            <wp:extent cx="5943600" cy="1908810"/>
+            <wp:effectExtent l="0" t="0" r="0" b="0"/>
+            <wp:docPr id="2" name="Picture 2"/>
+            <wp:cNvGraphicFramePr>
+              <a:graphicFrameLocks xmlns:a="http://schemas.openxmlformats.org/drawingml/2006/main" noChangeAspect="1"/>
+            </wp:cNvGraphicFramePr>
+            <a:graphic xmlns:a="http://schemas.openxmlformats.org/drawingml/2006/main">
+              <a:graphicData uri="http://schemas.openxmlformats.org/drawingml/2006/picture">
+                <pic:pic xmlns:pic="http://schemas.openxmlformats.org/drawingml/2006/picture">
+                  <pic:nvPicPr>
+                    <pic:cNvPr id="1" name=""/>
+                    <pic:cNvPicPr/>
+                  </pic:nvPicPr>
+                  <pic:blipFill>
+                    <a:blip r:embed="rId5"/>
+                    <a:stretch>
+                      <a:fillRect/>
+                    </a:stretch>
+                  </pic:blipFill>
+                  <pic:spPr>
+                    <a:xfrm>
+                      <a:off x="0" y="0"/>
+                      <a:ext cx="5943600" cy="1908810"/>
+                    </a:xfrm>
+                    <a:prstGeom prst="rect">
+                      <a:avLst/>
+                    </a:prstGeom>
+                  </pic:spPr>
+                </pic:pic>
+              </a:graphicData>
+            </a:graphic>
+          </wp:inline>
+        </w:drawing>
+      </w:r>
+    </w:p>
+    <w:p>
+      <w:pPr>
+        <w:rPr>
+          <w:sz w:val="24"/>
+          <w:szCs w:val="24"/>
+          <w:lang w:val="cs-CZ"/>
+        </w:rPr>
+      </w:pPr>
+      <w:r>
+        <w:rPr>
+          <w:sz w:val="24"/>
+          <w:szCs w:val="24"/>
+          <w:lang w:val="cs-CZ"/>
+        </w:rPr>
+        <w:t>By selecting the hidden items in the view menu, we can then view the .git file (we shouldn’t mess with the insides of the folder)</w:t>
+      </w:r>
+    </w:p>
+    <w:p>
+      <w:pPr>
+        <w:rPr>
+          <w:sz w:val="24"/>
+          <w:szCs w:val="24"/>
+          <w:lang w:val="cs-CZ"/>
+        </w:rPr>
+      </w:pPr>
+    </w:p>
+    <w:p>
+      <w:pPr>
+        <w:rPr>
+          <w:b/>
+          <w:bCs/>
+          <w:sz w:val="24"/>
+          <w:szCs w:val="24"/>
+          <w:lang w:val="cs-CZ"/>
+        </w:rPr>
+      </w:pPr>
+      <w:r>
+        <w:rPr>
+          <w:b/>
+          <w:bCs/>
+          <w:sz w:val="24"/>
+          <w:szCs w:val="24"/>
+          <w:lang w:val="cs-CZ"/>
+        </w:rPr>
+        <w:t>Git status</w:t>
+      </w:r>
+    </w:p>
+    <w:p>
+      <w:pPr>
+        <w:rPr>
+          <w:sz w:val="24"/>
+          <w:szCs w:val="24"/>
+          <w:lang w:val="cs-CZ"/>
+        </w:rPr>
+      </w:pPr>
+      <w:r>
+        <w:rPr>
+          <w:sz w:val="24"/>
+          <w:szCs w:val="24"/>
+          <w:lang w:val="cs-CZ"/>
+        </w:rPr>
+        <w:t>This gives us the current status of the working area (repository)</w:t>
+      </w:r>
+      <w:r>
+        <w:rPr>
+          <w:sz w:val="24"/>
+          <w:szCs w:val="24"/>
+          <w:lang w:val="cs-CZ"/>
+        </w:rPr>
+        <w:br/>
+        <w:t>Such as if there has been a commit, what files are currently in the folder with the repository etc.</w:t>
+      </w:r>
+      <w:r>
+        <w:rPr>
+          <w:sz w:val="24"/>
+          <w:szCs w:val="24"/>
+          <w:lang w:val="cs-CZ"/>
+        </w:rPr>
+        <w:br/>
+        <w:t>The command also shows the files in red, which as displayed in the git bash line, can be made „green“ by using (git add)</w:t>
+      </w:r>
+    </w:p>
+    <w:p>
+      <w:pPr>
+        <w:rPr>
+          <w:sz w:val="24"/>
+          <w:szCs w:val="24"/>
+          <w:lang w:val="cs-CZ"/>
+        </w:rPr>
+      </w:pPr>
+      <w:r>
+        <w:rPr>
+          <w:sz w:val="24"/>
+          <w:szCs w:val="24"/>
+          <w:lang w:val="cs-CZ"/>
+        </w:rPr>
+        <w:drawing>
+          <wp:inline distT="0" distB="0" distL="0" distR="0" wp14:anchorId="09E55E5A" wp14:editId="1CF3E122">
+            <wp:extent cx="5943600" cy="1997710"/>
+            <wp:effectExtent l="0" t="0" r="0" b="2540"/>
+            <wp:docPr id="3" name="Picture 3"/>
+            <wp:cNvGraphicFramePr>
+              <a:graphicFrameLocks xmlns:a="http://schemas.openxmlformats.org/drawingml/2006/main" noChangeAspect="1"/>
+            </wp:cNvGraphicFramePr>
+            <a:graphic xmlns:a="http://schemas.openxmlformats.org/drawingml/2006/main">
+              <a:graphicData uri="http://schemas.openxmlformats.org/drawingml/2006/picture">
+                <pic:pic xmlns:pic="http://schemas.openxmlformats.org/drawingml/2006/picture">
+                  <pic:nvPicPr>
+                    <pic:cNvPr id="1" name=""/>
+                    <pic:cNvPicPr/>
+                  </pic:nvPicPr>
+                  <pic:blipFill>
+                    <a:blip r:embed="rId6"/>
+                    <a:stretch>
+                      <a:fillRect/>
+                    </a:stretch>
+                  </pic:blipFill>
+                  <pic:spPr>
+                    <a:xfrm>
+                      <a:off x="0" y="0"/>
+                      <a:ext cx="5943600" cy="1997710"/>
+                    </a:xfrm>
+                    <a:prstGeom prst="rect">
+                      <a:avLst/>
+                    </a:prstGeom>
+                  </pic:spPr>
+                </pic:pic>
+              </a:graphicData>
+            </a:graphic>
+          </wp:inline>
+        </w:drawing>
+      </w:r>
+    </w:p>
+    <w:p>
+      <w:pPr>
+        <w:rPr>
+          <w:sz w:val="24"/>
+          <w:szCs w:val="24"/>
+          <w:lang w:val="cs-CZ"/>
+        </w:rPr>
+      </w:pPr>
+    </w:p>
+    <w:p>
+      <w:pPr>
+        <w:rPr>
+          <w:b/>
+          <w:bCs/>
+          <w:sz w:val="24"/>
+          <w:szCs w:val="24"/>
+          <w:lang w:val="cs-CZ"/>
+        </w:rPr>
+      </w:pPr>
+    </w:p>
+    <w:p>
+      <w:pPr>
+        <w:rPr>
+          <w:b/>
+          <w:bCs/>
+          <w:sz w:val="24"/>
+          <w:szCs w:val="24"/>
+          <w:lang w:val="cs-CZ"/>
+        </w:rPr>
+      </w:pPr>
+      <w:r>
+        <w:rPr>
+          <w:b/>
+          <w:bCs/>
+          <w:sz w:val="24"/>
+          <w:szCs w:val="24"/>
+          <w:lang w:val="cs-CZ"/>
+        </w:rPr>
+        <w:lastRenderedPageBreak/>
+        <w:t>Git add</w:t>
+      </w:r>
+    </w:p>
+    <w:p>
+      <w:pPr>
+        <w:rPr>
+          <w:sz w:val="24"/>
+          <w:szCs w:val="24"/>
+          <w:lang w:val="cs-CZ"/>
+        </w:rPr>
+      </w:pPr>
+      <w:r>
+        <w:rPr>
+          <w:sz w:val="24"/>
+          <w:szCs w:val="24"/>
+          <w:lang w:val="cs-CZ"/>
+        </w:rPr>
+        <w:t xml:space="preserve">Git add </w:t>
+      </w:r>
+      <w:r>
+        <w:rPr>
+          <w:sz w:val="24"/>
+          <w:szCs w:val="24"/>
+          <w:lang w:val="cs-CZ"/>
+        </w:rPr>
+        <w:t xml:space="preserve">on its own, doesnt seem to do anything spectacular, however once we </w:t>
+      </w:r>
+      <w:r>
+        <w:rPr>
+          <w:sz w:val="24"/>
+          <w:szCs w:val="24"/>
+          <w:lang w:val="cs-CZ"/>
+        </w:rPr>
+        <w:br/>
+        <w:t xml:space="preserve">type the git status command again, we can see that all the files that were previously red, have turned green – meaning we can now push and commit. </w:t>
+      </w:r>
+    </w:p>
+    <w:p>
+      <w:pPr>
+        <w:rPr>
+          <w:sz w:val="24"/>
+          <w:szCs w:val="24"/>
+          <w:lang w:val="cs-CZ"/>
+        </w:rPr>
+      </w:pPr>
+      <w:r>
+        <w:rPr>
+          <w:sz w:val="24"/>
+          <w:szCs w:val="24"/>
+          <w:lang w:val="cs-CZ"/>
+        </w:rPr>
+        <w:drawing>
+          <wp:inline distT="0" distB="0" distL="0" distR="0" wp14:anchorId="340F4735" wp14:editId="521D355E">
+            <wp:extent cx="5943600" cy="2425065"/>
+            <wp:effectExtent l="0" t="0" r="0" b="0"/>
+            <wp:docPr id="6" name="Picture 6"/>
+            <wp:cNvGraphicFramePr>
+              <a:graphicFrameLocks xmlns:a="http://schemas.openxmlformats.org/drawingml/2006/main" noChangeAspect="1"/>
+            </wp:cNvGraphicFramePr>
+            <a:graphic xmlns:a="http://schemas.openxmlformats.org/drawingml/2006/main">
+              <a:graphicData uri="http://schemas.openxmlformats.org/drawingml/2006/picture">
+                <pic:pic xmlns:pic="http://schemas.openxmlformats.org/drawingml/2006/picture">
+                  <pic:nvPicPr>
+                    <pic:cNvPr id="1" name=""/>
+                    <pic:cNvPicPr/>
+                  </pic:nvPicPr>
+                  <pic:blipFill>
+                    <a:blip r:embed="rId7"/>
+                    <a:stretch>
+                      <a:fillRect/>
+                    </a:stretch>
+                  </pic:blipFill>
+                  <pic:spPr>
+                    <a:xfrm>
+                      <a:off x="0" y="0"/>
+                      <a:ext cx="5943600" cy="2425065"/>
+                    </a:xfrm>
+                    <a:prstGeom prst="rect">
+                      <a:avLst/>
+                    </a:prstGeom>
+                  </pic:spPr>
+                </pic:pic>
+              </a:graphicData>
+            </a:graphic>
+          </wp:inline>
+        </w:drawing>
+      </w:r>
+    </w:p>
+    <w:p>
+      <w:pPr>
+        <w:rPr>
+          <w:sz w:val="24"/>
+          <w:szCs w:val="24"/>
+          <w:lang w:val="cs-CZ"/>
+        </w:rPr>
+      </w:pPr>
+      <w:r>
+        <w:rPr>
+          <w:sz w:val="24"/>
+          <w:szCs w:val="24"/>
+          <w:lang w:val="cs-CZ"/>
+        </w:rPr>
+        <w:t xml:space="preserve">If we however changed a file after adding it, the git status command will show us that the file has been modified and needs to be added again. </w:t>
+      </w:r>
       <w:r>
         <w:rPr>
           <w:sz w:val="24"/>
@@ -94,6 +455,504 @@
         </w:rPr>
         <w:tab/>
       </w:r>
+      <w:r>
+        <w:rPr>
+          <w:sz w:val="24"/>
+          <w:szCs w:val="24"/>
+          <w:lang w:val="cs-CZ"/>
+        </w:rPr>
+        <w:drawing>
+          <wp:inline distT="0" distB="0" distL="0" distR="0" wp14:anchorId="4637C91C" wp14:editId="78495D60">
+            <wp:extent cx="5943600" cy="2515235"/>
+            <wp:effectExtent l="0" t="0" r="0" b="0"/>
+            <wp:docPr id="7" name="Picture 7"/>
+            <wp:cNvGraphicFramePr>
+              <a:graphicFrameLocks xmlns:a="http://schemas.openxmlformats.org/drawingml/2006/main" noChangeAspect="1"/>
+            </wp:cNvGraphicFramePr>
+            <a:graphic xmlns:a="http://schemas.openxmlformats.org/drawingml/2006/main">
+              <a:graphicData uri="http://schemas.openxmlformats.org/drawingml/2006/picture">
+                <pic:pic xmlns:pic="http://schemas.openxmlformats.org/drawingml/2006/picture">
+                  <pic:nvPicPr>
+                    <pic:cNvPr id="1" name=""/>
+                    <pic:cNvPicPr/>
+                  </pic:nvPicPr>
+                  <pic:blipFill>
+                    <a:blip r:embed="rId8"/>
+                    <a:stretch>
+                      <a:fillRect/>
+                    </a:stretch>
+                  </pic:blipFill>
+                  <pic:spPr>
+                    <a:xfrm>
+                      <a:off x="0" y="0"/>
+                      <a:ext cx="5943600" cy="2515235"/>
+                    </a:xfrm>
+                    <a:prstGeom prst="rect">
+                      <a:avLst/>
+                    </a:prstGeom>
+                  </pic:spPr>
+                </pic:pic>
+              </a:graphicData>
+            </a:graphic>
+          </wp:inline>
+        </w:drawing>
+      </w:r>
+    </w:p>
+    <w:p>
+      <w:pPr>
+        <w:rPr>
+          <w:sz w:val="24"/>
+          <w:szCs w:val="24"/>
+          <w:lang w:val="cs-CZ"/>
+        </w:rPr>
+      </w:pPr>
+    </w:p>
+    <w:p>
+      <w:pPr>
+        <w:rPr>
+          <w:sz w:val="24"/>
+          <w:szCs w:val="24"/>
+          <w:lang w:val="cs-CZ"/>
+        </w:rPr>
+      </w:pPr>
+    </w:p>
+    <w:p>
+      <w:pPr>
+        <w:rPr>
+          <w:sz w:val="24"/>
+          <w:szCs w:val="24"/>
+          <w:lang w:val="cs-CZ"/>
+        </w:rPr>
+      </w:pPr>
+    </w:p>
+    <w:p>
+      <w:pPr>
+        <w:rPr>
+          <w:sz w:val="24"/>
+          <w:szCs w:val="24"/>
+          <w:lang w:val="cs-CZ"/>
+        </w:rPr>
+      </w:pPr>
+    </w:p>
+    <w:p>
+      <w:pPr>
+        <w:rPr>
+          <w:sz w:val="24"/>
+          <w:szCs w:val="24"/>
+          <w:lang w:val="cs-CZ"/>
+        </w:rPr>
+      </w:pPr>
+    </w:p>
+    <w:p>
+      <w:pPr>
+        <w:rPr>
+          <w:sz w:val="24"/>
+          <w:szCs w:val="24"/>
+          <w:lang w:val="cs-CZ"/>
+        </w:rPr>
+      </w:pPr>
+    </w:p>
+    <w:p>
+      <w:pPr>
+        <w:rPr>
+          <w:b/>
+          <w:bCs/>
+          <w:sz w:val="24"/>
+          <w:szCs w:val="24"/>
+          <w:lang w:val="cs-CZ"/>
+        </w:rPr>
+      </w:pPr>
+      <w:r>
+        <w:rPr>
+          <w:b/>
+          <w:bCs/>
+          <w:sz w:val="24"/>
+          <w:szCs w:val="24"/>
+          <w:lang w:val="cs-CZ"/>
+        </w:rPr>
+        <w:t>Git commit (-m „your text“)</w:t>
+      </w:r>
+    </w:p>
+    <w:p>
+      <w:pPr>
+        <w:rPr>
+          <w:sz w:val="24"/>
+          <w:szCs w:val="24"/>
+          <w:lang w:val="cs-CZ"/>
+        </w:rPr>
+      </w:pPr>
+      <w:r>
+        <w:rPr>
+          <w:sz w:val="24"/>
+          <w:szCs w:val="24"/>
+          <w:lang w:val="cs-CZ"/>
+        </w:rPr>
+        <w:t>The command will create a point of revision in your local repository (basically a save)</w:t>
+      </w:r>
+      <w:r>
+        <w:rPr>
+          <w:sz w:val="24"/>
+          <w:szCs w:val="24"/>
+          <w:lang w:val="cs-CZ"/>
+        </w:rPr>
+        <w:br/>
+        <w:t xml:space="preserve">you commit to the work you have done and (save) it. </w:t>
+      </w:r>
+    </w:p>
+    <w:p>
+      <w:pPr>
+        <w:rPr>
+          <w:sz w:val="24"/>
+          <w:szCs w:val="24"/>
+          <w:lang w:val="cs-CZ"/>
+        </w:rPr>
+      </w:pPr>
+      <w:r>
+        <w:rPr>
+          <w:sz w:val="24"/>
+          <w:szCs w:val="24"/>
+          <w:lang w:val="cs-CZ"/>
+        </w:rPr>
+        <w:drawing>
+          <wp:anchor distT="0" distB="0" distL="114300" distR="114300" simplePos="0" relativeHeight="251659264" behindDoc="0" locked="0" layoutInCell="1" allowOverlap="1" wp14:anchorId="6FC846C4" wp14:editId="001CDCFA">
+            <wp:simplePos x="0" y="0"/>
+            <wp:positionH relativeFrom="margin">
+              <wp:align>left</wp:align>
+            </wp:positionH>
+            <wp:positionV relativeFrom="paragraph">
+              <wp:posOffset>702945</wp:posOffset>
+            </wp:positionV>
+            <wp:extent cx="4754245" cy="2837815"/>
+            <wp:effectExtent l="0" t="0" r="8255" b="635"/>
+            <wp:wrapTopAndBottom/>
+            <wp:docPr id="8" name="Picture 8"/>
+            <wp:cNvGraphicFramePr>
+              <a:graphicFrameLocks xmlns:a="http://schemas.openxmlformats.org/drawingml/2006/main" noChangeAspect="1"/>
+            </wp:cNvGraphicFramePr>
+            <a:graphic xmlns:a="http://schemas.openxmlformats.org/drawingml/2006/main">
+              <a:graphicData uri="http://schemas.openxmlformats.org/drawingml/2006/picture">
+                <pic:pic xmlns:pic="http://schemas.openxmlformats.org/drawingml/2006/picture">
+                  <pic:nvPicPr>
+                    <pic:cNvPr id="1" name=""/>
+                    <pic:cNvPicPr/>
+                  </pic:nvPicPr>
+                  <pic:blipFill>
+                    <a:blip r:embed="rId9">
+                      <a:extLst>
+                        <a:ext uri="{28A0092B-C50C-407E-A947-70E740481C1C}">
+                          <a14:useLocalDpi xmlns:a14="http://schemas.microsoft.com/office/drawing/2010/main" val="0"/>
+                        </a:ext>
+                      </a:extLst>
+                    </a:blip>
+                    <a:stretch>
+                      <a:fillRect/>
+                    </a:stretch>
+                  </pic:blipFill>
+                  <pic:spPr>
+                    <a:xfrm>
+                      <a:off x="0" y="0"/>
+                      <a:ext cx="4754245" cy="2837815"/>
+                    </a:xfrm>
+                    <a:prstGeom prst="rect">
+                      <a:avLst/>
+                    </a:prstGeom>
+                  </pic:spPr>
+                </pic:pic>
+              </a:graphicData>
+            </a:graphic>
+            <wp14:sizeRelH relativeFrom="margin">
+              <wp14:pctWidth>0</wp14:pctWidth>
+            </wp14:sizeRelH>
+            <wp14:sizeRelV relativeFrom="margin">
+              <wp14:pctHeight>0</wp14:pctHeight>
+            </wp14:sizeRelV>
+          </wp:anchor>
+        </w:drawing>
+      </w:r>
+      <w:r>
+        <w:rPr>
+          <w:sz w:val="24"/>
+          <w:szCs w:val="24"/>
+          <w:lang w:val="cs-CZ"/>
+        </w:rPr>
+        <w:t xml:space="preserve">The -m „your text“ basically gives the save a name, giving us a easy to acess „Point in time“ to come back to, if we didn’t name them, we would have to guess and check what the commit did at the time. </w:t>
+      </w:r>
+    </w:p>
+    <w:p>
+      <w:pPr>
+        <w:rPr>
+          <w:b/>
+          <w:bCs/>
+          <w:sz w:val="28"/>
+          <w:szCs w:val="28"/>
+          <w:lang w:val="cs-CZ"/>
+        </w:rPr>
+      </w:pPr>
+    </w:p>
+    <w:p>
+      <w:pPr>
+        <w:rPr>
+          <w:sz w:val="24"/>
+          <w:szCs w:val="24"/>
+          <w:lang w:val="cs-CZ"/>
+        </w:rPr>
+      </w:pPr>
+      <w:r>
+        <w:rPr>
+          <w:b/>
+          <w:bCs/>
+          <w:sz w:val="28"/>
+          <w:szCs w:val="28"/>
+          <w:lang w:val="cs-CZ"/>
+        </w:rPr>
+        <w:t>Git push -u origin</w:t>
+      </w:r>
+      <w:r>
+        <w:rPr>
+          <w:sz w:val="28"/>
+          <w:szCs w:val="28"/>
+          <w:lang w:val="cs-CZ"/>
+        </w:rPr>
+        <w:t xml:space="preserve"> </w:t>
+      </w:r>
+      <w:r>
+        <w:rPr>
+          <w:sz w:val="24"/>
+          <w:szCs w:val="24"/>
+          <w:lang w:val="cs-CZ"/>
+        </w:rPr>
+        <w:t>(name of the defaut branch</w:t>
+      </w:r>
+      <w:r>
+        <w:rPr>
+          <w:b/>
+          <w:bCs/>
+          <w:sz w:val="24"/>
+          <w:szCs w:val="24"/>
+          <w:lang w:val="cs-CZ"/>
+        </w:rPr>
+        <w:t xml:space="preserve">, </w:t>
+      </w:r>
+      <w:r>
+        <w:rPr>
+          <w:b/>
+          <w:bCs/>
+          <w:sz w:val="24"/>
+          <w:szCs w:val="24"/>
+          <w:lang w:val="cs-CZ"/>
+        </w:rPr>
+        <w:t>master</w:t>
+      </w:r>
+      <w:r>
+        <w:rPr>
+          <w:b/>
+          <w:bCs/>
+          <w:sz w:val="24"/>
+          <w:szCs w:val="24"/>
+          <w:lang w:val="cs-CZ"/>
+        </w:rPr>
+        <w:t xml:space="preserve"> in this case</w:t>
+      </w:r>
+      <w:r>
+        <w:rPr>
+          <w:sz w:val="24"/>
+          <w:szCs w:val="24"/>
+          <w:lang w:val="cs-CZ"/>
+        </w:rPr>
+        <w:t>)</w:t>
+      </w:r>
+    </w:p>
+    <w:p>
+      <w:pPr>
+        <w:rPr>
+          <w:sz w:val="24"/>
+          <w:szCs w:val="24"/>
+          <w:lang w:val="cs-CZ"/>
+        </w:rPr>
+      </w:pPr>
+      <w:r>
+        <w:rPr>
+          <w:sz w:val="24"/>
+          <w:szCs w:val="24"/>
+          <w:lang w:val="cs-CZ"/>
+        </w:rPr>
+        <w:t xml:space="preserve">The name of the file can be found in the cyan color after the colorful string of text </w:t>
+      </w:r>
+    </w:p>
+    <w:p>
+      <w:pPr>
+        <w:rPr>
+          <w:sz w:val="24"/>
+          <w:szCs w:val="24"/>
+          <w:lang w:val="cs-CZ"/>
+        </w:rPr>
+      </w:pPr>
+      <w:r>
+        <w:rPr>
+          <w:sz w:val="24"/>
+          <w:szCs w:val="24"/>
+          <w:lang w:val="cs-CZ"/>
+        </w:rPr>
+        <w:t>Git push updates the remote node with our current node that we are working on</w:t>
+      </w:r>
+    </w:p>
+    <w:p>
+      <w:pPr>
+        <w:rPr>
+          <w:sz w:val="24"/>
+          <w:szCs w:val="24"/>
+          <w:lang w:val="cs-CZ"/>
+        </w:rPr>
+      </w:pPr>
+      <w:r>
+        <w:rPr>
+          <w:sz w:val="24"/>
+          <w:szCs w:val="24"/>
+          <w:lang w:val="cs-CZ"/>
+        </w:rPr>
+        <w:t>Git push -u origin (name)</w:t>
+      </w:r>
+    </w:p>
+    <w:p>
+      <w:pPr>
+        <w:rPr>
+          <w:sz w:val="24"/>
+          <w:szCs w:val="24"/>
+          <w:lang w:val="cs-CZ"/>
+        </w:rPr>
+      </w:pPr>
+      <w:r>
+        <w:rPr>
+          <w:sz w:val="24"/>
+          <w:szCs w:val="24"/>
+          <w:lang w:val="cs-CZ"/>
+        </w:rPr>
+        <w:drawing>
+          <wp:anchor distT="0" distB="0" distL="114300" distR="114300" simplePos="0" relativeHeight="251658240" behindDoc="0" locked="0" layoutInCell="1" allowOverlap="1" wp14:anchorId="1F4ED769" wp14:editId="5F5262A6">
+            <wp:simplePos x="0" y="0"/>
+            <wp:positionH relativeFrom="margin">
+              <wp:align>left</wp:align>
+            </wp:positionH>
+            <wp:positionV relativeFrom="paragraph">
+              <wp:posOffset>300990</wp:posOffset>
+            </wp:positionV>
+            <wp:extent cx="4975860" cy="1492250"/>
+            <wp:effectExtent l="0" t="0" r="0" b="0"/>
+            <wp:wrapTopAndBottom/>
+            <wp:docPr id="9" name="Picture 9"/>
+            <wp:cNvGraphicFramePr>
+              <a:graphicFrameLocks xmlns:a="http://schemas.openxmlformats.org/drawingml/2006/main" noChangeAspect="1"/>
+            </wp:cNvGraphicFramePr>
+            <a:graphic xmlns:a="http://schemas.openxmlformats.org/drawingml/2006/main">
+              <a:graphicData uri="http://schemas.openxmlformats.org/drawingml/2006/picture">
+                <pic:pic xmlns:pic="http://schemas.openxmlformats.org/drawingml/2006/picture">
+                  <pic:nvPicPr>
+                    <pic:cNvPr id="1" name=""/>
+                    <pic:cNvPicPr/>
+                  </pic:nvPicPr>
+                  <pic:blipFill>
+                    <a:blip r:embed="rId10">
+                      <a:extLst>
+                        <a:ext uri="{28A0092B-C50C-407E-A947-70E740481C1C}">
+                          <a14:useLocalDpi xmlns:a14="http://schemas.microsoft.com/office/drawing/2010/main" val="0"/>
+                        </a:ext>
+                      </a:extLst>
+                    </a:blip>
+                    <a:stretch>
+                      <a:fillRect/>
+                    </a:stretch>
+                  </pic:blipFill>
+                  <pic:spPr>
+                    <a:xfrm>
+                      <a:off x="0" y="0"/>
+                      <a:ext cx="4975860" cy="1492250"/>
+                    </a:xfrm>
+                    <a:prstGeom prst="rect">
+                      <a:avLst/>
+                    </a:prstGeom>
+                  </pic:spPr>
+                </pic:pic>
+              </a:graphicData>
+            </a:graphic>
+            <wp14:sizeRelH relativeFrom="margin">
+              <wp14:pctWidth>0</wp14:pctWidth>
+            </wp14:sizeRelH>
+            <wp14:sizeRelV relativeFrom="margin">
+              <wp14:pctHeight>0</wp14:pctHeight>
+            </wp14:sizeRelV>
+          </wp:anchor>
+        </w:drawing>
+      </w:r>
+      <w:r>
+        <w:rPr>
+          <w:sz w:val="24"/>
+          <w:szCs w:val="24"/>
+          <w:lang w:val="cs-CZ"/>
+        </w:rPr>
+        <w:t>Pushes the local master to the on server origin (online)</w:t>
+      </w:r>
+      <w:r>
+        <w:rPr>
+          <w:sz w:val="24"/>
+          <w:szCs w:val="24"/>
+          <w:lang w:val="cs-CZ"/>
+        </w:rPr>
+        <w:tab/>
+      </w:r>
+    </w:p>
+    <w:p>
+      <w:pPr>
+        <w:rPr>
+          <w:sz w:val="24"/>
+          <w:szCs w:val="24"/>
+          <w:lang w:val="cs-CZ"/>
+        </w:rPr>
+      </w:pPr>
+    </w:p>
+    <w:p>
+      <w:pPr>
+        <w:rPr>
+          <w:sz w:val="24"/>
+          <w:szCs w:val="24"/>
+          <w:lang w:val="cs-CZ"/>
+        </w:rPr>
+      </w:pPr>
+      <w:r>
+        <w:rPr>
+          <w:sz w:val="24"/>
+          <w:szCs w:val="24"/>
+          <w:lang w:val="cs-CZ"/>
+        </w:rPr>
+        <w:lastRenderedPageBreak/>
+        <w:t>Git remote</w:t>
+      </w:r>
+    </w:p>
+    <w:p>
+      <w:pPr>
+        <w:rPr>
+          <w:sz w:val="24"/>
+          <w:szCs w:val="24"/>
+          <w:lang w:val="cs-CZ"/>
+        </w:rPr>
+      </w:pPr>
+    </w:p>
+    <w:p>
+      <w:pPr>
+        <w:rPr>
+          <w:sz w:val="24"/>
+          <w:szCs w:val="24"/>
+          <w:lang w:val="cs-CZ"/>
+        </w:rPr>
+      </w:pPr>
+    </w:p>
+    <w:p>
+      <w:pPr>
+        <w:rPr>
+          <w:sz w:val="24"/>
+          <w:szCs w:val="24"/>
+          <w:lang w:val="cs-CZ"/>
+        </w:rPr>
+      </w:pPr>
     </w:p>
     <w:sectPr>
       <w:pgSz w:w="12240" w:h="15840"/>

</xml_diff>

<commit_message>
Added the commit function and updated the word document
</commit_message>
<xml_diff>
--- a/Git commands.docx
+++ b/Git commands.docx
@@ -681,13 +681,19 @@
     <w:p>
       <w:pPr>
         <w:rPr>
-          <w:b/>
-          <w:bCs/>
-          <w:sz w:val="28"/>
-          <w:szCs w:val="28"/>
-          <w:lang w:val="cs-CZ"/>
-        </w:rPr>
-      </w:pPr>
+          <w:sz w:val="24"/>
+          <w:szCs w:val="24"/>
+          <w:lang w:val="cs-CZ"/>
+        </w:rPr>
+      </w:pPr>
+      <w:r>
+        <w:rPr>
+          <w:sz w:val="24"/>
+          <w:szCs w:val="24"/>
+          <w:lang w:val="cs-CZ"/>
+        </w:rPr>
+        <w:t>We can also see the commit history online by clicking the commit buttons with a clock icon</w:t>
+      </w:r>
     </w:p>
     <w:p>
       <w:pPr>

</xml_diff>

<commit_message>
Added the remote, push and branch into the script file, also updated the word document with the same ones
</commit_message>
<xml_diff>
--- a/Git commands.docx
+++ b/Git commands.docx
@@ -918,20 +918,233 @@
     <w:p>
       <w:pPr>
         <w:rPr>
-          <w:sz w:val="24"/>
-          <w:szCs w:val="24"/>
-          <w:lang w:val="cs-CZ"/>
-        </w:rPr>
-      </w:pPr>
-      <w:r>
-        <w:rPr>
-          <w:sz w:val="24"/>
-          <w:szCs w:val="24"/>
+          <w:b/>
+          <w:bCs/>
+          <w:sz w:val="28"/>
+          <w:szCs w:val="28"/>
+          <w:lang w:val="cs-CZ"/>
+        </w:rPr>
+      </w:pPr>
+      <w:r>
+        <w:rPr>
+          <w:b/>
+          <w:bCs/>
+          <w:sz w:val="28"/>
+          <w:szCs w:val="28"/>
           <w:lang w:val="cs-CZ"/>
         </w:rPr>
         <w:lastRenderedPageBreak/>
         <w:t>Git remote</w:t>
       </w:r>
+      <w:r>
+        <w:rPr>
+          <w:b/>
+          <w:bCs/>
+          <w:sz w:val="28"/>
+          <w:szCs w:val="28"/>
+          <w:lang w:val="cs-CZ"/>
+        </w:rPr>
+        <w:t xml:space="preserve"> (-v)</w:t>
+      </w:r>
+    </w:p>
+    <w:p>
+      <w:pPr>
+        <w:rPr>
+          <w:sz w:val="24"/>
+          <w:szCs w:val="24"/>
+          <w:lang w:val="cs-CZ"/>
+        </w:rPr>
+      </w:pPr>
+      <w:r>
+        <w:rPr>
+          <w:sz w:val="24"/>
+          <w:szCs w:val="24"/>
+          <w:lang w:val="cs-CZ"/>
+        </w:rPr>
+        <w:t xml:space="preserve">Git remote lists all the repositorys on the remote server </w:t>
+      </w:r>
+    </w:p>
+    <w:p>
+      <w:pPr>
+        <w:rPr>
+          <w:sz w:val="24"/>
+          <w:szCs w:val="24"/>
+          <w:lang w:val="cs-CZ"/>
+        </w:rPr>
+      </w:pPr>
+      <w:r>
+        <w:rPr>
+          <w:sz w:val="24"/>
+          <w:szCs w:val="24"/>
+          <w:lang w:val="cs-CZ"/>
+        </w:rPr>
+        <w:t>Git remote add (name) (url)</w:t>
+      </w:r>
+      <w:r>
+        <w:rPr>
+          <w:sz w:val="24"/>
+          <w:szCs w:val="24"/>
+          <w:lang w:val="cs-CZ"/>
+        </w:rPr>
+        <w:br/>
+        <w:t xml:space="preserve">Creates a new remote repository </w:t>
+      </w:r>
+    </w:p>
+    <w:p>
+      <w:pPr>
+        <w:rPr>
+          <w:sz w:val="24"/>
+          <w:szCs w:val="24"/>
+          <w:lang w:val="cs-CZ"/>
+        </w:rPr>
+      </w:pPr>
+      <w:r>
+        <w:rPr>
+          <w:sz w:val="24"/>
+          <w:szCs w:val="24"/>
+          <w:lang w:val="cs-CZ"/>
+        </w:rPr>
+        <w:t>Git remote rm (name)</w:t>
+      </w:r>
+      <w:r>
+        <w:rPr>
+          <w:sz w:val="24"/>
+          <w:szCs w:val="24"/>
+          <w:lang w:val="cs-CZ"/>
+        </w:rPr>
+        <w:br/>
+        <w:t>Delets a remote repository (online)</w:t>
+      </w:r>
+    </w:p>
+    <w:p>
+      <w:pPr>
+        <w:rPr>
+          <w:sz w:val="24"/>
+          <w:szCs w:val="24"/>
+          <w:lang w:val="cs-CZ"/>
+        </w:rPr>
+      </w:pPr>
+      <w:r>
+        <w:rPr>
+          <w:sz w:val="24"/>
+          <w:szCs w:val="24"/>
+          <w:lang w:val="cs-CZ"/>
+        </w:rPr>
+        <w:drawing>
+          <wp:inline distT="0" distB="0" distL="0" distR="0" wp14:anchorId="149B0F93" wp14:editId="14000EA9">
+            <wp:extent cx="5943600" cy="1579880"/>
+            <wp:effectExtent l="0" t="0" r="0" b="1270"/>
+            <wp:docPr id="10" name="Picture 10"/>
+            <wp:cNvGraphicFramePr>
+              <a:graphicFrameLocks xmlns:a="http://schemas.openxmlformats.org/drawingml/2006/main" noChangeAspect="1"/>
+            </wp:cNvGraphicFramePr>
+            <a:graphic xmlns:a="http://schemas.openxmlformats.org/drawingml/2006/main">
+              <a:graphicData uri="http://schemas.openxmlformats.org/drawingml/2006/picture">
+                <pic:pic xmlns:pic="http://schemas.openxmlformats.org/drawingml/2006/picture">
+                  <pic:nvPicPr>
+                    <pic:cNvPr id="1" name=""/>
+                    <pic:cNvPicPr/>
+                  </pic:nvPicPr>
+                  <pic:blipFill>
+                    <a:blip r:embed="rId11"/>
+                    <a:stretch>
+                      <a:fillRect/>
+                    </a:stretch>
+                  </pic:blipFill>
+                  <pic:spPr>
+                    <a:xfrm>
+                      <a:off x="0" y="0"/>
+                      <a:ext cx="5943600" cy="1579880"/>
+                    </a:xfrm>
+                    <a:prstGeom prst="rect">
+                      <a:avLst/>
+                    </a:prstGeom>
+                  </pic:spPr>
+                </pic:pic>
+              </a:graphicData>
+            </a:graphic>
+          </wp:inline>
+        </w:drawing>
+      </w:r>
+    </w:p>
+    <w:p>
+      <w:pPr>
+        <w:rPr>
+          <w:sz w:val="24"/>
+          <w:szCs w:val="24"/>
+          <w:lang w:val="cs-CZ"/>
+        </w:rPr>
+      </w:pPr>
+    </w:p>
+    <w:p>
+      <w:pPr>
+        <w:rPr>
+          <w:sz w:val="24"/>
+          <w:szCs w:val="24"/>
+          <w:lang w:val="cs-CZ"/>
+        </w:rPr>
+      </w:pPr>
+      <w:r>
+        <w:rPr>
+          <w:b/>
+          <w:bCs/>
+          <w:sz w:val="28"/>
+          <w:szCs w:val="28"/>
+          <w:lang w:val="cs-CZ"/>
+        </w:rPr>
+        <w:t xml:space="preserve">Git branch (branch_name) </w:t>
+      </w:r>
+      <w:r>
+        <w:rPr>
+          <w:sz w:val="24"/>
+          <w:szCs w:val="24"/>
+          <w:lang w:val="cs-CZ"/>
+        </w:rPr>
+        <w:t xml:space="preserve">– Creates a new branch in the local repository </w:t>
+      </w:r>
+    </w:p>
+    <w:p>
+      <w:pPr>
+        <w:rPr>
+          <w:sz w:val="24"/>
+          <w:szCs w:val="24"/>
+          <w:lang w:val="cs-CZ"/>
+        </w:rPr>
+      </w:pPr>
+      <w:r>
+        <w:rPr>
+          <w:sz w:val="24"/>
+          <w:szCs w:val="24"/>
+          <w:lang w:val="cs-CZ"/>
+        </w:rPr>
+        <w:t>Git branch shows all the current branches in the working repository</w:t>
+      </w:r>
+    </w:p>
+    <w:p>
+      <w:pPr>
+        <w:rPr>
+          <w:sz w:val="24"/>
+          <w:szCs w:val="24"/>
+          <w:lang w:val="cs-CZ"/>
+        </w:rPr>
+      </w:pPr>
+      <w:r>
+        <w:rPr>
+          <w:sz w:val="24"/>
+          <w:szCs w:val="24"/>
+          <w:lang w:val="cs-CZ"/>
+        </w:rPr>
+        <w:t xml:space="preserve">Git branch -m (branch_name) – Deletes a branch </w:t>
+      </w:r>
+    </w:p>
+    <w:p>
+      <w:pPr>
+        <w:rPr>
+          <w:sz w:val="24"/>
+          <w:szCs w:val="24"/>
+          <w:lang w:val="cs-CZ"/>
+        </w:rPr>
+      </w:pPr>
     </w:p>
     <w:p>
       <w:pPr>

</xml_diff>

<commit_message>
Updated the main docx, so that it corresponds with the script file
</commit_message>
<xml_diff>
--- a/Git commands.docx
+++ b/Git commands.docx
@@ -1135,6 +1135,57 @@
           <w:lang w:val="cs-CZ"/>
         </w:rPr>
         <w:t xml:space="preserve">Git branch -m (branch_name) – Deletes a branch </w:t>
+      </w:r>
+    </w:p>
+    <w:p>
+      <w:pPr>
+        <w:rPr>
+          <w:sz w:val="24"/>
+          <w:szCs w:val="24"/>
+          <w:lang w:val="cs-CZ"/>
+        </w:rPr>
+      </w:pPr>
+      <w:r>
+        <w:rPr>
+          <w:sz w:val="24"/>
+          <w:szCs w:val="24"/>
+          <w:lang w:val="cs-CZ"/>
+        </w:rPr>
+        <w:drawing>
+          <wp:inline distT="0" distB="0" distL="0" distR="0" wp14:anchorId="5C4826B2" wp14:editId="07F6ED93">
+            <wp:extent cx="5943600" cy="1969770"/>
+            <wp:effectExtent l="0" t="0" r="0" b="0"/>
+            <wp:docPr id="11" name="Picture 11"/>
+            <wp:cNvGraphicFramePr>
+              <a:graphicFrameLocks xmlns:a="http://schemas.openxmlformats.org/drawingml/2006/main" noChangeAspect="1"/>
+            </wp:cNvGraphicFramePr>
+            <a:graphic xmlns:a="http://schemas.openxmlformats.org/drawingml/2006/main">
+              <a:graphicData uri="http://schemas.openxmlformats.org/drawingml/2006/picture">
+                <pic:pic xmlns:pic="http://schemas.openxmlformats.org/drawingml/2006/picture">
+                  <pic:nvPicPr>
+                    <pic:cNvPr id="1" name=""/>
+                    <pic:cNvPicPr/>
+                  </pic:nvPicPr>
+                  <pic:blipFill>
+                    <a:blip r:embed="rId12"/>
+                    <a:stretch>
+                      <a:fillRect/>
+                    </a:stretch>
+                  </pic:blipFill>
+                  <pic:spPr>
+                    <a:xfrm>
+                      <a:off x="0" y="0"/>
+                      <a:ext cx="5943600" cy="1969770"/>
+                    </a:xfrm>
+                    <a:prstGeom prst="rect">
+                      <a:avLst/>
+                    </a:prstGeom>
+                  </pic:spPr>
+                </pic:pic>
+              </a:graphicData>
+            </a:graphic>
+          </wp:inline>
+        </w:drawing>
       </w:r>
     </w:p>
     <w:p>

</xml_diff>

<commit_message>
Switched to the showcase branch and added the showcase command to the script txt and git commands docx
</commit_message>
<xml_diff>
--- a/Git commands.docx
+++ b/Git commands.docx
@@ -918,19 +918,405 @@
     <w:p>
       <w:pPr>
         <w:rPr>
-          <w:sz w:val="24"/>
-          <w:szCs w:val="24"/>
-          <w:lang w:val="cs-CZ"/>
-        </w:rPr>
-      </w:pPr>
-      <w:r>
-        <w:rPr>
-          <w:sz w:val="24"/>
-          <w:szCs w:val="24"/>
+          <w:b/>
+          <w:bCs/>
+          <w:sz w:val="28"/>
+          <w:szCs w:val="28"/>
+          <w:lang w:val="cs-CZ"/>
+        </w:rPr>
+      </w:pPr>
+      <w:r>
+        <w:rPr>
+          <w:b/>
+          <w:bCs/>
+          <w:sz w:val="28"/>
+          <w:szCs w:val="28"/>
           <w:lang w:val="cs-CZ"/>
         </w:rPr>
         <w:lastRenderedPageBreak/>
         <w:t>Git remote</w:t>
+      </w:r>
+      <w:r>
+        <w:rPr>
+          <w:b/>
+          <w:bCs/>
+          <w:sz w:val="28"/>
+          <w:szCs w:val="28"/>
+          <w:lang w:val="cs-CZ"/>
+        </w:rPr>
+        <w:t xml:space="preserve"> (-v)</w:t>
+      </w:r>
+    </w:p>
+    <w:p>
+      <w:pPr>
+        <w:rPr>
+          <w:sz w:val="24"/>
+          <w:szCs w:val="24"/>
+          <w:lang w:val="cs-CZ"/>
+        </w:rPr>
+      </w:pPr>
+      <w:r>
+        <w:rPr>
+          <w:sz w:val="24"/>
+          <w:szCs w:val="24"/>
+          <w:lang w:val="cs-CZ"/>
+        </w:rPr>
+        <w:t xml:space="preserve">Git remote lists all the repositorys on the remote server </w:t>
+      </w:r>
+    </w:p>
+    <w:p>
+      <w:pPr>
+        <w:rPr>
+          <w:sz w:val="24"/>
+          <w:szCs w:val="24"/>
+          <w:lang w:val="cs-CZ"/>
+        </w:rPr>
+      </w:pPr>
+      <w:r>
+        <w:rPr>
+          <w:sz w:val="24"/>
+          <w:szCs w:val="24"/>
+          <w:lang w:val="cs-CZ"/>
+        </w:rPr>
+        <w:t>Git remote add (name) (url)</w:t>
+      </w:r>
+      <w:r>
+        <w:rPr>
+          <w:sz w:val="24"/>
+          <w:szCs w:val="24"/>
+          <w:lang w:val="cs-CZ"/>
+        </w:rPr>
+        <w:br/>
+        <w:t xml:space="preserve">Creates a new remote repository </w:t>
+      </w:r>
+    </w:p>
+    <w:p>
+      <w:pPr>
+        <w:rPr>
+          <w:sz w:val="24"/>
+          <w:szCs w:val="24"/>
+          <w:lang w:val="cs-CZ"/>
+        </w:rPr>
+      </w:pPr>
+      <w:r>
+        <w:rPr>
+          <w:sz w:val="24"/>
+          <w:szCs w:val="24"/>
+          <w:lang w:val="cs-CZ"/>
+        </w:rPr>
+        <w:t>Git remote rm (name)</w:t>
+      </w:r>
+      <w:r>
+        <w:rPr>
+          <w:sz w:val="24"/>
+          <w:szCs w:val="24"/>
+          <w:lang w:val="cs-CZ"/>
+        </w:rPr>
+        <w:br/>
+        <w:t>Delets a remote repository (online)</w:t>
+      </w:r>
+    </w:p>
+    <w:p>
+      <w:pPr>
+        <w:rPr>
+          <w:sz w:val="24"/>
+          <w:szCs w:val="24"/>
+          <w:lang w:val="cs-CZ"/>
+        </w:rPr>
+      </w:pPr>
+      <w:r>
+        <w:rPr>
+          <w:sz w:val="24"/>
+          <w:szCs w:val="24"/>
+          <w:lang w:val="cs-CZ"/>
+        </w:rPr>
+        <w:drawing>
+          <wp:inline distT="0" distB="0" distL="0" distR="0" wp14:anchorId="149B0F93" wp14:editId="14000EA9">
+            <wp:extent cx="5943600" cy="1579880"/>
+            <wp:effectExtent l="0" t="0" r="0" b="1270"/>
+            <wp:docPr id="10" name="Picture 10"/>
+            <wp:cNvGraphicFramePr>
+              <a:graphicFrameLocks xmlns:a="http://schemas.openxmlformats.org/drawingml/2006/main" noChangeAspect="1"/>
+            </wp:cNvGraphicFramePr>
+            <a:graphic xmlns:a="http://schemas.openxmlformats.org/drawingml/2006/main">
+              <a:graphicData uri="http://schemas.openxmlformats.org/drawingml/2006/picture">
+                <pic:pic xmlns:pic="http://schemas.openxmlformats.org/drawingml/2006/picture">
+                  <pic:nvPicPr>
+                    <pic:cNvPr id="1" name=""/>
+                    <pic:cNvPicPr/>
+                  </pic:nvPicPr>
+                  <pic:blipFill>
+                    <a:blip r:embed="rId11"/>
+                    <a:stretch>
+                      <a:fillRect/>
+                    </a:stretch>
+                  </pic:blipFill>
+                  <pic:spPr>
+                    <a:xfrm>
+                      <a:off x="0" y="0"/>
+                      <a:ext cx="5943600" cy="1579880"/>
+                    </a:xfrm>
+                    <a:prstGeom prst="rect">
+                      <a:avLst/>
+                    </a:prstGeom>
+                  </pic:spPr>
+                </pic:pic>
+              </a:graphicData>
+            </a:graphic>
+          </wp:inline>
+        </w:drawing>
+      </w:r>
+    </w:p>
+    <w:p>
+      <w:pPr>
+        <w:rPr>
+          <w:sz w:val="24"/>
+          <w:szCs w:val="24"/>
+          <w:lang w:val="cs-CZ"/>
+        </w:rPr>
+      </w:pPr>
+    </w:p>
+    <w:p>
+      <w:pPr>
+        <w:rPr>
+          <w:sz w:val="24"/>
+          <w:szCs w:val="24"/>
+          <w:lang w:val="cs-CZ"/>
+        </w:rPr>
+      </w:pPr>
+      <w:r>
+        <w:rPr>
+          <w:b/>
+          <w:bCs/>
+          <w:sz w:val="28"/>
+          <w:szCs w:val="28"/>
+          <w:lang w:val="cs-CZ"/>
+        </w:rPr>
+        <w:t xml:space="preserve">Git branch (branch_name) </w:t>
+      </w:r>
+      <w:r>
+        <w:rPr>
+          <w:sz w:val="24"/>
+          <w:szCs w:val="24"/>
+          <w:lang w:val="cs-CZ"/>
+        </w:rPr>
+        <w:t xml:space="preserve">– Creates a new branch in the local repository </w:t>
+      </w:r>
+    </w:p>
+    <w:p>
+      <w:pPr>
+        <w:rPr>
+          <w:sz w:val="24"/>
+          <w:szCs w:val="24"/>
+          <w:lang w:val="cs-CZ"/>
+        </w:rPr>
+      </w:pPr>
+      <w:r>
+        <w:rPr>
+          <w:sz w:val="24"/>
+          <w:szCs w:val="24"/>
+          <w:lang w:val="cs-CZ"/>
+        </w:rPr>
+        <w:t>Git branch shows all the current branches in the working repository</w:t>
+      </w:r>
+    </w:p>
+    <w:p>
+      <w:pPr>
+        <w:rPr>
+          <w:sz w:val="24"/>
+          <w:szCs w:val="24"/>
+          <w:lang w:val="cs-CZ"/>
+        </w:rPr>
+      </w:pPr>
+      <w:r>
+        <w:rPr>
+          <w:sz w:val="24"/>
+          <w:szCs w:val="24"/>
+          <w:lang w:val="cs-CZ"/>
+        </w:rPr>
+        <w:t xml:space="preserve">Git branch -m (branch_name) – Deletes a branch </w:t>
+      </w:r>
+    </w:p>
+    <w:p>
+      <w:pPr>
+        <w:rPr>
+          <w:sz w:val="24"/>
+          <w:szCs w:val="24"/>
+          <w:lang w:val="cs-CZ"/>
+        </w:rPr>
+      </w:pPr>
+      <w:r>
+        <w:rPr>
+          <w:sz w:val="24"/>
+          <w:szCs w:val="24"/>
+          <w:lang w:val="cs-CZ"/>
+        </w:rPr>
+        <w:drawing>
+          <wp:inline distT="0" distB="0" distL="0" distR="0" wp14:anchorId="5C4826B2" wp14:editId="07F6ED93">
+            <wp:extent cx="5943600" cy="1969770"/>
+            <wp:effectExtent l="0" t="0" r="0" b="0"/>
+            <wp:docPr id="11" name="Picture 11"/>
+            <wp:cNvGraphicFramePr>
+              <a:graphicFrameLocks xmlns:a="http://schemas.openxmlformats.org/drawingml/2006/main" noChangeAspect="1"/>
+            </wp:cNvGraphicFramePr>
+            <a:graphic xmlns:a="http://schemas.openxmlformats.org/drawingml/2006/main">
+              <a:graphicData uri="http://schemas.openxmlformats.org/drawingml/2006/picture">
+                <pic:pic xmlns:pic="http://schemas.openxmlformats.org/drawingml/2006/picture">
+                  <pic:nvPicPr>
+                    <pic:cNvPr id="1" name=""/>
+                    <pic:cNvPicPr/>
+                  </pic:nvPicPr>
+                  <pic:blipFill>
+                    <a:blip r:embed="rId12"/>
+                    <a:stretch>
+                      <a:fillRect/>
+                    </a:stretch>
+                  </pic:blipFill>
+                  <pic:spPr>
+                    <a:xfrm>
+                      <a:off x="0" y="0"/>
+                      <a:ext cx="5943600" cy="1969770"/>
+                    </a:xfrm>
+                    <a:prstGeom prst="rect">
+                      <a:avLst/>
+                    </a:prstGeom>
+                  </pic:spPr>
+                </pic:pic>
+              </a:graphicData>
+            </a:graphic>
+          </wp:inline>
+        </w:drawing>
+      </w:r>
+    </w:p>
+    <w:p>
+      <w:pPr>
+        <w:rPr>
+          <w:sz w:val="24"/>
+          <w:szCs w:val="24"/>
+          <w:lang w:val="cs-CZ"/>
+        </w:rPr>
+      </w:pPr>
+    </w:p>
+    <w:p>
+      <w:pPr>
+        <w:rPr>
+          <w:sz w:val="24"/>
+          <w:szCs w:val="24"/>
+          <w:lang w:val="cs-CZ"/>
+        </w:rPr>
+      </w:pPr>
+    </w:p>
+    <w:p>
+      <w:pPr>
+        <w:rPr>
+          <w:sz w:val="24"/>
+          <w:szCs w:val="24"/>
+          <w:lang w:val="cs-CZ"/>
+        </w:rPr>
+      </w:pPr>
+    </w:p>
+    <w:p>
+      <w:pPr>
+        <w:rPr>
+          <w:sz w:val="24"/>
+          <w:szCs w:val="24"/>
+          <w:lang w:val="cs-CZ"/>
+        </w:rPr>
+      </w:pPr>
+    </w:p>
+    <w:p>
+      <w:pPr>
+        <w:rPr>
+          <w:sz w:val="24"/>
+          <w:szCs w:val="24"/>
+          <w:lang w:val="cs-CZ"/>
+        </w:rPr>
+      </w:pPr>
+      <w:r>
+        <w:rPr>
+          <w:sz w:val="24"/>
+          <w:szCs w:val="24"/>
+          <w:lang w:val="cs-CZ"/>
+        </w:rPr>
+        <w:lastRenderedPageBreak/>
+        <w:t>Git checkout</w:t>
+      </w:r>
+      <w:r>
+        <w:rPr>
+          <w:sz w:val="24"/>
+          <w:szCs w:val="24"/>
+          <w:lang w:val="cs-CZ"/>
+        </w:rPr>
+        <w:br/>
+        <w:t xml:space="preserve">Switches the current working directory (which was master) to a different branch (in this case the branch called showcase I created earlier) </w:t>
+      </w:r>
+    </w:p>
+    <w:p>
+      <w:pPr>
+        <w:rPr>
+          <w:sz w:val="24"/>
+          <w:szCs w:val="24"/>
+          <w:lang w:val="cs-CZ"/>
+        </w:rPr>
+      </w:pPr>
+      <w:r>
+        <w:rPr>
+          <w:sz w:val="24"/>
+          <w:szCs w:val="24"/>
+          <w:lang w:val="cs-CZ"/>
+        </w:rPr>
+        <w:t>The command can be repeated to go back to the master branch again.</w:t>
+      </w:r>
+    </w:p>
+    <w:p>
+      <w:pPr>
+        <w:rPr>
+          <w:sz w:val="24"/>
+          <w:szCs w:val="24"/>
+          <w:lang w:val="cs-CZ"/>
+        </w:rPr>
+      </w:pPr>
+      <w:r>
+        <w:rPr>
+          <w:sz w:val="24"/>
+          <w:szCs w:val="24"/>
+          <w:lang w:val="cs-CZ"/>
+        </w:rPr>
+        <w:drawing>
+          <wp:inline distT="0" distB="0" distL="0" distR="0" wp14:anchorId="40C4399A" wp14:editId="3DA0F8CF">
+            <wp:extent cx="5943600" cy="1286510"/>
+            <wp:effectExtent l="0" t="0" r="0" b="8890"/>
+            <wp:docPr id="12" name="Picture 12"/>
+            <wp:cNvGraphicFramePr>
+              <a:graphicFrameLocks xmlns:a="http://schemas.openxmlformats.org/drawingml/2006/main" noChangeAspect="1"/>
+            </wp:cNvGraphicFramePr>
+            <a:graphic xmlns:a="http://schemas.openxmlformats.org/drawingml/2006/main">
+              <a:graphicData uri="http://schemas.openxmlformats.org/drawingml/2006/picture">
+                <pic:pic xmlns:pic="http://schemas.openxmlformats.org/drawingml/2006/picture">
+                  <pic:nvPicPr>
+                    <pic:cNvPr id="1" name=""/>
+                    <pic:cNvPicPr/>
+                  </pic:nvPicPr>
+                  <pic:blipFill>
+                    <a:blip r:embed="rId13"/>
+                    <a:stretch>
+                      <a:fillRect/>
+                    </a:stretch>
+                  </pic:blipFill>
+                  <pic:spPr>
+                    <a:xfrm>
+                      <a:off x="0" y="0"/>
+                      <a:ext cx="5943600" cy="1286510"/>
+                    </a:xfrm>
+                    <a:prstGeom prst="rect">
+                      <a:avLst/>
+                    </a:prstGeom>
+                  </pic:spPr>
+                </pic:pic>
+              </a:graphicData>
+            </a:graphic>
+          </wp:inline>
+        </w:drawing>
       </w:r>
     </w:p>
     <w:p>

</xml_diff>

<commit_message>
switched branches and updated git commands.docx
</commit_message>
<xml_diff>
--- a/Git commands.docx
+++ b/Git commands.docx
@@ -1196,6 +1196,128 @@
           <w:lang w:val="cs-CZ"/>
         </w:rPr>
       </w:pPr>
+    </w:p>
+    <w:p>
+      <w:pPr>
+        <w:rPr>
+          <w:sz w:val="24"/>
+          <w:szCs w:val="24"/>
+          <w:lang w:val="cs-CZ"/>
+        </w:rPr>
+      </w:pPr>
+    </w:p>
+    <w:p>
+      <w:pPr>
+        <w:rPr>
+          <w:sz w:val="24"/>
+          <w:szCs w:val="24"/>
+          <w:lang w:val="cs-CZ"/>
+        </w:rPr>
+      </w:pPr>
+    </w:p>
+    <w:p>
+      <w:pPr>
+        <w:rPr>
+          <w:sz w:val="24"/>
+          <w:szCs w:val="24"/>
+          <w:lang w:val="cs-CZ"/>
+        </w:rPr>
+      </w:pPr>
+    </w:p>
+    <w:p>
+      <w:pPr>
+        <w:rPr>
+          <w:sz w:val="24"/>
+          <w:szCs w:val="24"/>
+          <w:lang w:val="cs-CZ"/>
+        </w:rPr>
+      </w:pPr>
+      <w:r>
+        <w:rPr>
+          <w:sz w:val="24"/>
+          <w:szCs w:val="24"/>
+          <w:lang w:val="cs-CZ"/>
+        </w:rPr>
+        <w:lastRenderedPageBreak/>
+        <w:t>Git checkout</w:t>
+      </w:r>
+      <w:r>
+        <w:rPr>
+          <w:sz w:val="24"/>
+          <w:szCs w:val="24"/>
+          <w:lang w:val="cs-CZ"/>
+        </w:rPr>
+        <w:br/>
+        <w:t xml:space="preserve">Switches the current working directory (which was master) to a different branch (in this case the branch called showcase I created earlier) </w:t>
+      </w:r>
+    </w:p>
+    <w:p>
+      <w:pPr>
+        <w:rPr>
+          <w:sz w:val="24"/>
+          <w:szCs w:val="24"/>
+          <w:lang w:val="cs-CZ"/>
+        </w:rPr>
+      </w:pPr>
+      <w:r>
+        <w:rPr>
+          <w:sz w:val="24"/>
+          <w:szCs w:val="24"/>
+          <w:lang w:val="cs-CZ"/>
+        </w:rPr>
+        <w:t>The command can be repeated to go back to the master branch again.</w:t>
+      </w:r>
+    </w:p>
+    <w:p>
+      <w:pPr>
+        <w:rPr>
+          <w:sz w:val="24"/>
+          <w:szCs w:val="24"/>
+          <w:lang w:val="cs-CZ"/>
+        </w:rPr>
+      </w:pPr>
+      <w:r>
+        <w:rPr>
+          <w:sz w:val="24"/>
+          <w:szCs w:val="24"/>
+          <w:lang w:val="cs-CZ"/>
+        </w:rPr>
+        <w:drawing>
+          <wp:inline distT="0" distB="0" distL="0" distR="0" wp14:anchorId="40C4399A" wp14:editId="3DA0F8CF">
+            <wp:extent cx="5943600" cy="1286510"/>
+            <wp:effectExtent l="0" t="0" r="0" b="8890"/>
+            <wp:docPr id="12" name="Picture 12"/>
+            <wp:cNvGraphicFramePr>
+              <a:graphicFrameLocks xmlns:a="http://schemas.openxmlformats.org/drawingml/2006/main" noChangeAspect="1"/>
+            </wp:cNvGraphicFramePr>
+            <a:graphic xmlns:a="http://schemas.openxmlformats.org/drawingml/2006/main">
+              <a:graphicData uri="http://schemas.openxmlformats.org/drawingml/2006/picture">
+                <pic:pic xmlns:pic="http://schemas.openxmlformats.org/drawingml/2006/picture">
+                  <pic:nvPicPr>
+                    <pic:cNvPr id="1" name=""/>
+                    <pic:cNvPicPr/>
+                  </pic:nvPicPr>
+                  <pic:blipFill>
+                    <a:blip r:embed="rId13"/>
+                    <a:stretch>
+                      <a:fillRect/>
+                    </a:stretch>
+                  </pic:blipFill>
+                  <pic:spPr>
+                    <a:xfrm>
+                      <a:off x="0" y="0"/>
+                      <a:ext cx="5943600" cy="1286510"/>
+                    </a:xfrm>
+                    <a:prstGeom prst="rect">
+                      <a:avLst/>
+                    </a:prstGeom>
+                  </pic:spPr>
+                </pic:pic>
+              </a:graphicData>
+            </a:graphic>
+          </wp:inline>
+        </w:drawing>
+      </w:r>
     </w:p>
     <w:p>
       <w:pPr>

</xml_diff>

<commit_message>
Updated the git commands docx and script.txt file with the checkout and log command
</commit_message>
<xml_diff>
--- a/Git commands.docx
+++ b/Git commands.docx
@@ -1336,15 +1336,153 @@
           <w:lang w:val="cs-CZ"/>
         </w:rPr>
       </w:pPr>
-    </w:p>
-    <w:p>
-      <w:pPr>
-        <w:rPr>
-          <w:sz w:val="24"/>
-          <w:szCs w:val="24"/>
-          <w:lang w:val="cs-CZ"/>
-        </w:rPr>
-      </w:pPr>
+      <w:r>
+        <w:rPr>
+          <w:sz w:val="24"/>
+          <w:szCs w:val="24"/>
+          <w:lang w:val="cs-CZ"/>
+        </w:rPr>
+        <w:drawing>
+          <wp:inline distT="0" distB="0" distL="0" distR="0" wp14:anchorId="2A7853C0" wp14:editId="020856E0">
+            <wp:extent cx="5943600" cy="2987675"/>
+            <wp:effectExtent l="0" t="0" r="0" b="3175"/>
+            <wp:docPr id="13" name="Picture 13"/>
+            <wp:cNvGraphicFramePr>
+              <a:graphicFrameLocks xmlns:a="http://schemas.openxmlformats.org/drawingml/2006/main" noChangeAspect="1"/>
+            </wp:cNvGraphicFramePr>
+            <a:graphic xmlns:a="http://schemas.openxmlformats.org/drawingml/2006/main">
+              <a:graphicData uri="http://schemas.openxmlformats.org/drawingml/2006/picture">
+                <pic:pic xmlns:pic="http://schemas.openxmlformats.org/drawingml/2006/picture">
+                  <pic:nvPicPr>
+                    <pic:cNvPr id="1" name=""/>
+                    <pic:cNvPicPr/>
+                  </pic:nvPicPr>
+                  <pic:blipFill>
+                    <a:blip r:embed="rId14"/>
+                    <a:stretch>
+                      <a:fillRect/>
+                    </a:stretch>
+                  </pic:blipFill>
+                  <pic:spPr>
+                    <a:xfrm>
+                      <a:off x="0" y="0"/>
+                      <a:ext cx="5943600" cy="2987675"/>
+                    </a:xfrm>
+                    <a:prstGeom prst="rect">
+                      <a:avLst/>
+                    </a:prstGeom>
+                  </pic:spPr>
+                </pic:pic>
+              </a:graphicData>
+            </a:graphic>
+          </wp:inline>
+        </w:drawing>
+      </w:r>
+    </w:p>
+    <w:p>
+      <w:pPr>
+        <w:rPr>
+          <w:sz w:val="24"/>
+          <w:szCs w:val="24"/>
+          <w:lang w:val="cs-CZ"/>
+        </w:rPr>
+      </w:pPr>
+    </w:p>
+    <w:p>
+      <w:pPr>
+        <w:rPr>
+          <w:b/>
+          <w:bCs/>
+          <w:sz w:val="24"/>
+          <w:szCs w:val="24"/>
+          <w:lang w:val="cs-CZ"/>
+        </w:rPr>
+      </w:pPr>
+      <w:r>
+        <w:rPr>
+          <w:b/>
+          <w:bCs/>
+          <w:sz w:val="24"/>
+          <w:szCs w:val="24"/>
+          <w:lang w:val="cs-CZ"/>
+        </w:rPr>
+        <w:t xml:space="preserve">Git log </w:t>
+      </w:r>
+    </w:p>
+    <w:p>
+      <w:pPr>
+        <w:rPr>
+          <w:sz w:val="24"/>
+          <w:szCs w:val="24"/>
+          <w:lang w:val="cs-CZ"/>
+        </w:rPr>
+      </w:pPr>
+      <w:r>
+        <w:rPr>
+          <w:sz w:val="24"/>
+          <w:szCs w:val="24"/>
+          <w:lang w:val="cs-CZ"/>
+        </w:rPr>
+        <w:t xml:space="preserve">Showcases our entire commit history – can be navigated with (space) to move pages and with (q) to quit the log </w:t>
+      </w:r>
+    </w:p>
+    <w:p>
+      <w:pPr>
+        <w:rPr>
+          <w:sz w:val="24"/>
+          <w:szCs w:val="24"/>
+          <w:lang w:val="cs-CZ"/>
+        </w:rPr>
+      </w:pPr>
+      <w:r>
+        <w:rPr>
+          <w:sz w:val="24"/>
+          <w:szCs w:val="24"/>
+          <w:lang w:val="cs-CZ"/>
+        </w:rPr>
+        <w:t xml:space="preserve">Git log –graph </w:t>
+      </w:r>
+      <w:r>
+        <w:rPr>
+          <w:sz w:val="24"/>
+          <w:szCs w:val="24"/>
+          <w:lang w:val="cs-CZ"/>
+        </w:rPr>
+        <w:t xml:space="preserve"> </w:t>
+      </w:r>
+      <w:r>
+        <w:rPr>
+          <w:sz w:val="24"/>
+          <w:szCs w:val="24"/>
+          <w:lang w:val="cs-CZ"/>
+        </w:rPr>
+        <w:t xml:space="preserve">will show the branches paths </w:t>
+      </w:r>
+    </w:p>
+    <w:p>
+      <w:pPr>
+        <w:rPr>
+          <w:sz w:val="24"/>
+          <w:szCs w:val="24"/>
+          <w:lang w:val="cs-CZ"/>
+        </w:rPr>
+      </w:pPr>
+      <w:r>
+        <w:rPr>
+          <w:sz w:val="24"/>
+          <w:szCs w:val="24"/>
+          <w:lang w:val="cs-CZ"/>
+        </w:rPr>
+        <w:t xml:space="preserve">Git log –stat </w:t>
+      </w:r>
+      <w:r>
+        <w:rPr>
+          <w:sz w:val="24"/>
+          <w:szCs w:val="24"/>
+          <w:lang w:val="cs-CZ"/>
+        </w:rPr>
+        <w:t xml:space="preserve">shows files that have been altered and changed </w:t>
+      </w:r>
     </w:p>
     <w:sectPr>
       <w:pgSz w:w="12240" w:h="15840"/>

</xml_diff>

<commit_message>
added a screenshot to the git commands.docx
</commit_message>
<xml_diff>
--- a/Git commands.docx
+++ b/Git commands.docx
@@ -1482,6 +1482,58 @@
           <w:lang w:val="cs-CZ"/>
         </w:rPr>
         <w:t xml:space="preserve">shows files that have been altered and changed </w:t>
+      </w:r>
+    </w:p>
+    <w:p>
+      <w:pPr>
+        <w:rPr>
+          <w:sz w:val="24"/>
+          <w:szCs w:val="24"/>
+          <w:lang w:val="cs-CZ"/>
+        </w:rPr>
+      </w:pPr>
+      <w:r>
+        <w:rPr>
+          <w:sz w:val="24"/>
+          <w:szCs w:val="24"/>
+          <w:lang w:val="cs-CZ"/>
+        </w:rPr>
+        <w:lastRenderedPageBreak/>
+        <w:drawing>
+          <wp:inline distT="0" distB="0" distL="0" distR="0" wp14:anchorId="65C06A4B" wp14:editId="4BCA250C">
+            <wp:extent cx="5943600" cy="3347085"/>
+            <wp:effectExtent l="0" t="0" r="0" b="5715"/>
+            <wp:docPr id="14" name="Picture 14"/>
+            <wp:cNvGraphicFramePr>
+              <a:graphicFrameLocks xmlns:a="http://schemas.openxmlformats.org/drawingml/2006/main" noChangeAspect="1"/>
+            </wp:cNvGraphicFramePr>
+            <a:graphic xmlns:a="http://schemas.openxmlformats.org/drawingml/2006/main">
+              <a:graphicData uri="http://schemas.openxmlformats.org/drawingml/2006/picture">
+                <pic:pic xmlns:pic="http://schemas.openxmlformats.org/drawingml/2006/picture">
+                  <pic:nvPicPr>
+                    <pic:cNvPr id="1" name=""/>
+                    <pic:cNvPicPr/>
+                  </pic:nvPicPr>
+                  <pic:blipFill>
+                    <a:blip r:embed="rId15"/>
+                    <a:stretch>
+                      <a:fillRect/>
+                    </a:stretch>
+                  </pic:blipFill>
+                  <pic:spPr>
+                    <a:xfrm>
+                      <a:off x="0" y="0"/>
+                      <a:ext cx="5943600" cy="3347085"/>
+                    </a:xfrm>
+                    <a:prstGeom prst="rect">
+                      <a:avLst/>
+                    </a:prstGeom>
+                  </pic:spPr>
+                </pic:pic>
+              </a:graphicData>
+            </a:graphic>
+          </wp:inline>
+        </w:drawing>
       </w:r>
     </w:p>
     <w:sectPr>

</xml_diff>